<commit_message>
Cuz Im pretty sure I did it wrong
</commit_message>
<xml_diff>
--- a/Weather In California.docx
+++ b/Weather In California.docx
@@ -4,18 +4,21 @@
   <w:body>
     <w:p>
       <w:r>
-        <w:t>Weather In California</w:t>
+        <w:t xml:space="preserve">Weather </w:t>
+      </w:r>
+      <w:proofErr w:type="gramStart"/>
+      <w:r>
+        <w:t>In</w:t>
+      </w:r>
+      <w:proofErr w:type="gramEnd"/>
+      <w:r>
+        <w:t xml:space="preserve"> California</w:t>
       </w:r>
     </w:p>
     <w:p/>
     <w:p>
       <w:r>
-        <w:t>Yesterday’s Weather: As my dad put it, “</w:t>
-      </w:r>
-      <w:bookmarkStart w:id="0" w:name="_GoBack"/>
-      <w:bookmarkEnd w:id="0"/>
-      <w:r>
-        <w:t>Perfect day to go to the beach and play volley ball with bikini models!” …</w:t>
+        <w:t>Yesterday’s Weather: As my dad put it, “Perfect day to go to the beach and play volley ball with bikini models!” …</w:t>
       </w:r>
       <w:r>
         <w:t xml:space="preserve"> ok dad thanks -_-</w:t>
@@ -24,8 +27,61 @@
     <w:p/>
     <w:p>
       <w:r>
-        <w:t>Today’s Weather: As my dad would say, “When are you gonna visit? Aren’t you tired of the snow?” Shut up dad I don’t wanna hear how I’m missing out because it gets 30 below here.</w:t>
-      </w:r>
+        <w:t xml:space="preserve">Today’s Weather: As my dad would say, “When are you </w:t>
+      </w:r>
+      <w:proofErr w:type="spellStart"/>
+      <w:r>
+        <w:t>gonna</w:t>
+      </w:r>
+      <w:proofErr w:type="spellEnd"/>
+      <w:r>
+        <w:t xml:space="preserve"> visit? Aren’t you tired of the snow?” Shut up dad I don’t </w:t>
+      </w:r>
+      <w:proofErr w:type="spellStart"/>
+      <w:r>
+        <w:t>wanna</w:t>
+      </w:r>
+      <w:proofErr w:type="spellEnd"/>
+      <w:r>
+        <w:t xml:space="preserve"> hear how I’m missing out because it gets 30 below here.</w:t>
+      </w:r>
+    </w:p>
+    <w:p/>
+    <w:p>
+      <w:r>
+        <w:t xml:space="preserve">Weather </w:t>
+      </w:r>
+      <w:proofErr w:type="gramStart"/>
+      <w:r>
+        <w:t>In</w:t>
+      </w:r>
+      <w:proofErr w:type="gramEnd"/>
+      <w:r>
+        <w:t xml:space="preserve"> Florida</w:t>
+      </w:r>
+    </w:p>
+    <w:p/>
+    <w:p>
+      <w:r>
+        <w:t xml:space="preserve">Yesterday’s weather: Not </w:t>
+      </w:r>
+      <w:proofErr w:type="spellStart"/>
+      <w:r>
+        <w:t>gonna</w:t>
+      </w:r>
+      <w:proofErr w:type="spellEnd"/>
+      <w:r>
+        <w:t xml:space="preserve"> lie it was super humid.</w:t>
+      </w:r>
+    </w:p>
+    <w:p>
+      <w:r>
+        <w:t>Today’s weather: According to my brother… “Remember when you accidentally touched a car lighter?”</w:t>
+      </w:r>
+    </w:p>
+    <w:p>
+      <w:bookmarkStart w:id="0" w:name="_GoBack"/>
+      <w:bookmarkEnd w:id="0"/>
     </w:p>
     <w:sectPr>
       <w:pgSz w:w="12240" w:h="15840"/>

</xml_diff>